<commit_message>
updated reports for submission
</commit_message>
<xml_diff>
--- a/models/exercise-report-3/predictors-in-focus.docx
+++ b/models/exercise-report-3/predictors-in-focus.docx
@@ -1036,56 +1036,6 @@
         <w:t xml:space="preserve">Static tables</w:t>
       </w:r>
     </w:p>
-    <w:p>
-      <w:pPr>
-        <w:pStyle w:val="FirstParagraph"/>
-      </w:pPr>
-      <w:r>
-        <w:t xml:space="preserve">[1] 8</w:t>
-      </w:r>
-      <w:r>
-        <w:t xml:space="preserve"> </w:t>
-      </w:r>
-      <w:r>
-        <w:t xml:space="preserve">[1] 8</w:t>
-      </w:r>
-      <w:r>
-        <w:t xml:space="preserve"> </w:t>
-      </w:r>
-      <w:r>
-        <w:t xml:space="preserve">[1] 14</w:t>
-      </w:r>
-      <w:r>
-        <w:t xml:space="preserve"> </w:t>
-      </w:r>
-      <w:r>
-        <w:t xml:space="preserve">[1] 8</w:t>
-      </w:r>
-      <w:r>
-        <w:t xml:space="preserve"> </w:t>
-      </w:r>
-      <w:r>
-        <w:t xml:space="preserve">[1] 8</w:t>
-      </w:r>
-      <w:r>
-        <w:t xml:space="preserve"> </w:t>
-      </w:r>
-      <w:r>
-        <w:t xml:space="preserve">[1] 8</w:t>
-      </w:r>
-      <w:r>
-        <w:t xml:space="preserve"> </w:t>
-      </w:r>
-      <w:r>
-        <w:t xml:space="preserve">[1] 8</w:t>
-      </w:r>
-      <w:r>
-        <w:t xml:space="preserve"> </w:t>
-      </w:r>
-      <w:r>
-        <w:t xml:space="preserve">[1] 8</w:t>
-      </w:r>
-    </w:p>
     <w:tbl>
       <w:tblPr>
         <w:tblStyle w:val="TableNormal"/>
@@ -1707,7 +1657,7 @@
         <w:pStyle w:val="FirstParagraph"/>
       </w:pPr>
       <w:r>
-        <w:t xml:space="preserve">Main Effects across contexts</w:t>
+        <w:t xml:space="preserve">Main Effects of age_in_years_70 across contexts</w:t>
       </w:r>
     </w:p>
     <w:tbl>
@@ -2309,7 +2259,7 @@
         <w:pStyle w:val="BodyText"/>
       </w:pPr>
       <w:r>
-        <w:t xml:space="preserve">Interactions across contexts</w:t>
+        <w:t xml:space="preserve">Interactions involving age_in_years_70 across contexts</w:t>
       </w:r>
     </w:p>
     <w:tbl>
@@ -4801,7 +4751,7 @@
         <w:pStyle w:val="FirstParagraph"/>
       </w:pPr>
       <w:r>
-        <w:t xml:space="preserve">Main Effects across contexts</w:t>
+        <w:t xml:space="preserve">Main Effects of femaleTRUE across contexts</w:t>
       </w:r>
     </w:p>
     <w:tbl>
@@ -5403,7 +5353,7 @@
         <w:pStyle w:val="BodyText"/>
       </w:pPr>
       <w:r>
-        <w:t xml:space="preserve">Interactions across contexts</w:t>
+        <w:t xml:space="preserve">Interactions involving femaleTRUE across contexts</w:t>
       </w:r>
     </w:p>
     <w:tbl>
@@ -7871,7 +7821,7 @@
         <w:pStyle w:val="FirstParagraph"/>
       </w:pPr>
       <w:r>
-        <w:t xml:space="preserve">Main Effects across contexts</w:t>
+        <w:t xml:space="preserve">Main Effects of educ3_f( &lt; HS ) across contexts</w:t>
       </w:r>
     </w:p>
     <w:tbl>
@@ -8461,7 +8411,7 @@
         <w:pStyle w:val="BodyText"/>
       </w:pPr>
       <w:r>
-        <w:t xml:space="preserve">Interactions across contexts</w:t>
+        <w:t xml:space="preserve">Interactions involving educ3_f( &lt; HS ) across contexts</w:t>
       </w:r>
     </w:p>
     <w:tbl>
@@ -10929,7 +10879,7 @@
         <w:pStyle w:val="FirstParagraph"/>
       </w:pPr>
       <w:r>
-        <w:t xml:space="preserve">Main Effects across contexts</w:t>
+        <w:t xml:space="preserve">Main Effects of educ3_f( HS &lt; ) across contexts</w:t>
       </w:r>
     </w:p>
     <w:tbl>
@@ -11519,7 +11469,7 @@
         <w:pStyle w:val="BodyText"/>
       </w:pPr>
       <w:r>
-        <w:t xml:space="preserve">Interactions across contexts</w:t>
+        <w:t xml:space="preserve">Interactions involving educ3_f( HS &lt; ) across contexts</w:t>
       </w:r>
     </w:p>
     <w:tbl>
@@ -13976,8 +13926,3078 @@
       <w:pPr>
         <w:pStyle w:val="Heading2"/>
       </w:pPr>
-      <w:bookmarkStart w:id="27" w:name="poor_healthtrue"/>
+      <w:bookmarkStart w:id="27" w:name="singletrue"/>
       <w:bookmarkEnd w:id="27"/>
+      <w:r>
+        <w:t xml:space="preserve">singleTRUE</w:t>
+      </w:r>
+    </w:p>
+    <w:p>
+      <w:pPr>
+        <w:pStyle w:val="FirstParagraph"/>
+      </w:pPr>
+      <w:r>
+        <w:t xml:space="preserve">Main Effects of singleTRUE across contexts</w:t>
+      </w:r>
+    </w:p>
+    <w:tbl>
+      <w:tblPr>
+        <w:tblStyle w:val="TableNormal"/>
+        <w:tblW w:type="pct" w:w="0.0"/>
+        <w:tblLook w:firstRow="1"/>
+      </w:tblPr>
+      <w:tblGrid/>
+      <w:tr>
+        <w:trPr>
+          <w:cnfStyle w:firstRow="1"/>
+        </w:trPr>
+        <w:tc>
+          <w:tcPr>
+            <w:tcBorders>
+              <w:bottom w:val="single"/>
+            </w:tcBorders>
+            <w:vAlign w:val="bottom"/>
+          </w:tcPr>
+          <w:p>
+            <w:pPr>
+              <w:pStyle w:val="Compact"/>
+              <w:jc w:val="left"/>
+            </w:pPr>
+            <w:r>
+              <w:t xml:space="preserve">study_name</w:t>
+            </w:r>
+          </w:p>
+        </w:tc>
+        <w:tc>
+          <w:tcPr>
+            <w:tcBorders>
+              <w:bottom w:val="single"/>
+            </w:tcBorders>
+            <w:vAlign w:val="bottom"/>
+          </w:tcPr>
+          <w:p>
+            <w:pPr>
+              <w:pStyle w:val="Compact"/>
+              <w:jc w:val="left"/>
+            </w:pPr>
+            <w:r>
+              <w:t xml:space="preserve">coef_name</w:t>
+            </w:r>
+          </w:p>
+        </w:tc>
+        <w:tc>
+          <w:tcPr>
+            <w:tcBorders>
+              <w:bottom w:val="single"/>
+            </w:tcBorders>
+            <w:vAlign w:val="bottom"/>
+          </w:tcPr>
+          <w:p>
+            <w:pPr>
+              <w:pStyle w:val="Compact"/>
+              <w:jc w:val="left"/>
+            </w:pPr>
+            <w:r>
+              <w:t xml:space="preserve">A</w:t>
+            </w:r>
+          </w:p>
+        </w:tc>
+        <w:tc>
+          <w:tcPr>
+            <w:tcBorders>
+              <w:bottom w:val="single"/>
+            </w:tcBorders>
+            <w:vAlign w:val="bottom"/>
+          </w:tcPr>
+          <w:p>
+            <w:pPr>
+              <w:pStyle w:val="Compact"/>
+              <w:jc w:val="left"/>
+            </w:pPr>
+            <w:r>
+              <w:t xml:space="preserve">B</w:t>
+            </w:r>
+          </w:p>
+        </w:tc>
+        <w:tc>
+          <w:tcPr>
+            <w:tcBorders>
+              <w:bottom w:val="single"/>
+            </w:tcBorders>
+            <w:vAlign w:val="bottom"/>
+          </w:tcPr>
+          <w:p>
+            <w:pPr>
+              <w:pStyle w:val="Compact"/>
+              <w:jc w:val="left"/>
+            </w:pPr>
+            <w:r>
+              <w:t xml:space="preserve">AA</w:t>
+            </w:r>
+          </w:p>
+        </w:tc>
+        <w:tc>
+          <w:tcPr>
+            <w:tcBorders>
+              <w:bottom w:val="single"/>
+            </w:tcBorders>
+            <w:vAlign w:val="bottom"/>
+          </w:tcPr>
+          <w:p>
+            <w:pPr>
+              <w:pStyle w:val="Compact"/>
+              <w:jc w:val="left"/>
+            </w:pPr>
+            <w:r>
+              <w:t xml:space="preserve">BB</w:t>
+            </w:r>
+          </w:p>
+        </w:tc>
+        <w:tc>
+          <w:tcPr>
+            <w:tcBorders>
+              <w:bottom w:val="single"/>
+            </w:tcBorders>
+            <w:vAlign w:val="bottom"/>
+          </w:tcPr>
+          <w:p>
+            <w:pPr>
+              <w:pStyle w:val="Compact"/>
+              <w:jc w:val="left"/>
+            </w:pPr>
+            <w:r>
+              <w:t xml:space="preserve">best</w:t>
+            </w:r>
+          </w:p>
+        </w:tc>
+      </w:tr>
+      <w:tr>
+        <w:tc>
+          <w:p>
+            <w:pPr>
+              <w:pStyle w:val="Compact"/>
+              <w:jc w:val="left"/>
+            </w:pPr>
+            <w:r>
+              <w:t xml:space="preserve">alsa</w:t>
+            </w:r>
+          </w:p>
+        </w:tc>
+        <w:tc>
+          <w:p>
+            <w:pPr>
+              <w:pStyle w:val="Compact"/>
+              <w:jc w:val="left"/>
+            </w:pPr>
+            <w:r>
+              <w:t xml:space="preserve">singleTRUE</w:t>
+            </w:r>
+          </w:p>
+        </w:tc>
+        <w:tc>
+          <w:p>
+            <w:pPr>
+              <w:pStyle w:val="Compact"/>
+              <w:jc w:val="left"/>
+            </w:pPr>
+            <w:r>
+              <w:t xml:space="preserve">1.28(.92,1.77)</w:t>
+            </w:r>
+          </w:p>
+        </w:tc>
+        <w:tc>
+          <w:p>
+            <w:pPr>
+              <w:pStyle w:val="Compact"/>
+              <w:jc w:val="left"/>
+            </w:pPr>
+            <w:r>
+              <w:t xml:space="preserve">1.3(.93,1.79)</w:t>
+            </w:r>
+          </w:p>
+        </w:tc>
+        <w:tc>
+          <w:p>
+            <w:pPr>
+              <w:pStyle w:val="Compact"/>
+              <w:jc w:val="left"/>
+            </w:pPr>
+            <w:r>
+              <w:t xml:space="preserve">1.02(.45,2.19)</w:t>
+            </w:r>
+          </w:p>
+        </w:tc>
+        <w:tc>
+          <w:p>
+            <w:pPr>
+              <w:pStyle w:val="Compact"/>
+              <w:jc w:val="left"/>
+            </w:pPr>
+            <w:r>
+              <w:t xml:space="preserve">.69(.23,1.91)</w:t>
+            </w:r>
+          </w:p>
+        </w:tc>
+        <w:tc>
+          <w:p>
+            <w:pPr>
+              <w:pStyle w:val="Compact"/>
+              <w:jc w:val="left"/>
+            </w:pPr>
+            <w:r>
+              <w:t xml:space="preserve">1.39(1.13,1.69)**</w:t>
+            </w:r>
+          </w:p>
+        </w:tc>
+      </w:tr>
+      <w:tr>
+        <w:tc>
+          <w:p>
+            <w:pPr>
+              <w:pStyle w:val="Compact"/>
+              <w:jc w:val="left"/>
+            </w:pPr>
+            <w:r>
+              <w:t xml:space="preserve">lbsl</w:t>
+            </w:r>
+          </w:p>
+        </w:tc>
+        <w:tc>
+          <w:p>
+            <w:pPr>
+              <w:pStyle w:val="Compact"/>
+              <w:jc w:val="left"/>
+            </w:pPr>
+            <w:r>
+              <w:t xml:space="preserve">singleTRUE</w:t>
+            </w:r>
+          </w:p>
+        </w:tc>
+        <w:tc>
+          <w:p>
+            <w:pPr>
+              <w:pStyle w:val="Compact"/>
+              <w:jc w:val="left"/>
+            </w:pPr>
+            <w:r>
+              <w:t xml:space="preserve">1.65(.97,2.81).</w:t>
+            </w:r>
+          </w:p>
+        </w:tc>
+        <w:tc>
+          <w:p>
+            <w:pPr>
+              <w:pStyle w:val="Compact"/>
+              <w:jc w:val="left"/>
+            </w:pPr>
+            <w:r>
+              <w:t xml:space="preserve">1.68(.97,2.9).</w:t>
+            </w:r>
+          </w:p>
+        </w:tc>
+        <w:tc>
+          <w:p>
+            <w:pPr>
+              <w:pStyle w:val="Compact"/>
+              <w:jc w:val="left"/>
+            </w:pPr>
+            <w:r>
+              <w:t xml:space="preserve">1.2(.27,4.83)</w:t>
+            </w:r>
+          </w:p>
+        </w:tc>
+        <w:tc>
+          <w:p>
+            <w:pPr>
+              <w:pStyle w:val="Compact"/>
+              <w:jc w:val="left"/>
+            </w:pPr>
+            <w:r>
+              <w:t xml:space="preserve">2.27(.29,17.5)</w:t>
+            </w:r>
+          </w:p>
+        </w:tc>
+        <w:tc>
+          <w:p>
+            <w:pStyle w:val="Compact"/>
+          </w:p>
+        </w:tc>
+      </w:tr>
+      <w:tr>
+        <w:tc>
+          <w:p>
+            <w:pPr>
+              <w:pStyle w:val="Compact"/>
+              <w:jc w:val="left"/>
+            </w:pPr>
+            <w:r>
+              <w:t xml:space="preserve">satsa</w:t>
+            </w:r>
+          </w:p>
+        </w:tc>
+        <w:tc>
+          <w:p>
+            <w:pPr>
+              <w:pStyle w:val="Compact"/>
+              <w:jc w:val="left"/>
+            </w:pPr>
+            <w:r>
+              <w:t xml:space="preserve">singleTRUE</w:t>
+            </w:r>
+          </w:p>
+        </w:tc>
+        <w:tc>
+          <w:p>
+            <w:pPr>
+              <w:pStyle w:val="Compact"/>
+              <w:jc w:val="left"/>
+            </w:pPr>
+            <w:r>
+              <w:t xml:space="preserve">1.46(1.09,1.94)*</w:t>
+            </w:r>
+          </w:p>
+        </w:tc>
+        <w:tc>
+          <w:p>
+            <w:pPr>
+              <w:pStyle w:val="Compact"/>
+              <w:jc w:val="left"/>
+            </w:pPr>
+            <w:r>
+              <w:t xml:space="preserve">1.59(1.18,2.13)**</w:t>
+            </w:r>
+          </w:p>
+        </w:tc>
+        <w:tc>
+          <w:p>
+            <w:pPr>
+              <w:pStyle w:val="Compact"/>
+              <w:jc w:val="left"/>
+            </w:pPr>
+            <w:r>
+              <w:t xml:space="preserve">2.17(.66,7.31)</w:t>
+            </w:r>
+          </w:p>
+        </w:tc>
+        <w:tc>
+          <w:p>
+            <w:pPr>
+              <w:pStyle w:val="Compact"/>
+              <w:jc w:val="left"/>
+            </w:pPr>
+            <w:r>
+              <w:t xml:space="preserve">4.75(.97,24.56).</w:t>
+            </w:r>
+          </w:p>
+        </w:tc>
+        <w:tc>
+          <w:p>
+            <w:pPr>
+              <w:pStyle w:val="Compact"/>
+              <w:jc w:val="left"/>
+            </w:pPr>
+            <w:r>
+              <w:t xml:space="preserve">1.6(1.4,1.84)***</w:t>
+            </w:r>
+          </w:p>
+        </w:tc>
+      </w:tr>
+      <w:tr>
+        <w:tc>
+          <w:p>
+            <w:pPr>
+              <w:pStyle w:val="Compact"/>
+              <w:jc w:val="left"/>
+            </w:pPr>
+            <w:r>
+              <w:t xml:space="preserve">share</w:t>
+            </w:r>
+          </w:p>
+        </w:tc>
+        <w:tc>
+          <w:p>
+            <w:pPr>
+              <w:pStyle w:val="Compact"/>
+              <w:jc w:val="left"/>
+            </w:pPr>
+            <w:r>
+              <w:t xml:space="preserve">singleTRUE</w:t>
+            </w:r>
+          </w:p>
+        </w:tc>
+        <w:tc>
+          <w:p>
+            <w:pPr>
+              <w:pStyle w:val="Compact"/>
+              <w:jc w:val="left"/>
+            </w:pPr>
+            <w:r>
+              <w:t xml:space="preserve">.86(.64,1.13)</w:t>
+            </w:r>
+          </w:p>
+        </w:tc>
+        <w:tc>
+          <w:p>
+            <w:pPr>
+              <w:pStyle w:val="Compact"/>
+              <w:jc w:val="left"/>
+            </w:pPr>
+            <w:r>
+              <w:t xml:space="preserve">.85(.63,1.12)</w:t>
+            </w:r>
+          </w:p>
+        </w:tc>
+        <w:tc>
+          <w:p>
+            <w:pPr>
+              <w:pStyle w:val="Compact"/>
+              <w:jc w:val="left"/>
+            </w:pPr>
+            <w:r>
+              <w:t xml:space="preserve">.74(.37,1.42)</w:t>
+            </w:r>
+          </w:p>
+        </w:tc>
+        <w:tc>
+          <w:p>
+            <w:pPr>
+              <w:pStyle w:val="Compact"/>
+              <w:jc w:val="left"/>
+            </w:pPr>
+            <w:r>
+              <w:t xml:space="preserve">1.24(.52,2.81)</w:t>
+            </w:r>
+          </w:p>
+        </w:tc>
+        <w:tc>
+          <w:p>
+            <w:pStyle w:val="Compact"/>
+          </w:p>
+        </w:tc>
+      </w:tr>
+      <w:tr>
+        <w:tc>
+          <w:p>
+            <w:pPr>
+              <w:pStyle w:val="Compact"/>
+              <w:jc w:val="left"/>
+            </w:pPr>
+            <w:r>
+              <w:t xml:space="preserve">tilda</w:t>
+            </w:r>
+          </w:p>
+        </w:tc>
+        <w:tc>
+          <w:p>
+            <w:pPr>
+              <w:pStyle w:val="Compact"/>
+              <w:jc w:val="left"/>
+            </w:pPr>
+            <w:r>
+              <w:t xml:space="preserve">singleTRUE</w:t>
+            </w:r>
+          </w:p>
+        </w:tc>
+        <w:tc>
+          <w:p>
+            <w:pPr>
+              <w:pStyle w:val="Compact"/>
+              <w:jc w:val="left"/>
+            </w:pPr>
+            <w:r>
+              <w:t xml:space="preserve">1.82(1.56,2.12)***</w:t>
+            </w:r>
+          </w:p>
+        </w:tc>
+        <w:tc>
+          <w:p>
+            <w:pPr>
+              <w:pStyle w:val="Compact"/>
+              <w:jc w:val="left"/>
+            </w:pPr>
+            <w:r>
+              <w:t xml:space="preserve">1.8(1.54,2.1)***</w:t>
+            </w:r>
+          </w:p>
+        </w:tc>
+        <w:tc>
+          <w:p>
+            <w:pPr>
+              <w:pStyle w:val="Compact"/>
+              <w:jc w:val="left"/>
+            </w:pPr>
+            <w:r>
+              <w:t xml:space="preserve">1.69(1.17,2.41)**</w:t>
+            </w:r>
+          </w:p>
+        </w:tc>
+        <w:tc>
+          <w:p>
+            <w:pPr>
+              <w:pStyle w:val="Compact"/>
+              <w:jc w:val="left"/>
+            </w:pPr>
+            <w:r>
+              <w:t xml:space="preserve">1.39(.83,2.31)</w:t>
+            </w:r>
+          </w:p>
+        </w:tc>
+        <w:tc>
+          <w:p>
+            <w:pPr>
+              <w:pStyle w:val="Compact"/>
+              <w:jc w:val="left"/>
+            </w:pPr>
+            <w:r>
+              <w:t xml:space="preserve">1.51(1.35,1.68)***</w:t>
+            </w:r>
+          </w:p>
+        </w:tc>
+      </w:tr>
+      <w:tr>
+        <w:tc>
+          <w:p>
+            <w:pPr>
+              <w:pStyle w:val="Compact"/>
+              <w:jc w:val="left"/>
+            </w:pPr>
+            <w:r>
+              <w:t xml:space="preserve">pooled</w:t>
+            </w:r>
+          </w:p>
+        </w:tc>
+        <w:tc>
+          <w:p>
+            <w:pPr>
+              <w:pStyle w:val="Compact"/>
+              <w:jc w:val="left"/>
+            </w:pPr>
+            <w:r>
+              <w:t xml:space="preserve">singleTRUE</w:t>
+            </w:r>
+          </w:p>
+        </w:tc>
+        <w:tc>
+          <w:p>
+            <w:pPr>
+              <w:pStyle w:val="Compact"/>
+              <w:jc w:val="left"/>
+            </w:pPr>
+            <w:r>
+              <w:t xml:space="preserve">1.48(1.33,1.65)***</w:t>
+            </w:r>
+          </w:p>
+        </w:tc>
+        <w:tc>
+          <w:p>
+            <w:pPr>
+              <w:pStyle w:val="Compact"/>
+              <w:jc w:val="left"/>
+            </w:pPr>
+            <w:r>
+              <w:t xml:space="preserve">1.49(1.33,1.66)***</w:t>
+            </w:r>
+          </w:p>
+        </w:tc>
+        <w:tc>
+          <w:p>
+            <w:pPr>
+              <w:pStyle w:val="Compact"/>
+              <w:jc w:val="left"/>
+            </w:pPr>
+            <w:r>
+              <w:t xml:space="preserve">1.4(1.1,1.78)**</w:t>
+            </w:r>
+          </w:p>
+        </w:tc>
+        <w:tc>
+          <w:p>
+            <w:pPr>
+              <w:pStyle w:val="Compact"/>
+              <w:jc w:val="left"/>
+            </w:pPr>
+            <w:r>
+              <w:t xml:space="preserve">1.35(.97,1.87).</w:t>
+            </w:r>
+          </w:p>
+        </w:tc>
+        <w:tc>
+          <w:p>
+            <w:pPr>
+              <w:pStyle w:val="Compact"/>
+              <w:jc w:val="left"/>
+            </w:pPr>
+            <w:r>
+              <w:t xml:space="preserve">1.4(1,1.95)*</w:t>
+            </w:r>
+          </w:p>
+        </w:tc>
+      </w:tr>
+    </w:tbl>
+    <w:p>
+      <w:pPr>
+        <w:pStyle w:val="BodyText"/>
+      </w:pPr>
+      <w:r>
+        <w:t xml:space="preserve">Interactions involving singleTRUE across contexts</w:t>
+      </w:r>
+    </w:p>
+    <w:tbl>
+      <w:tblPr>
+        <w:tblStyle w:val="TableNormal"/>
+        <w:tblW w:type="pct" w:w="0.0"/>
+        <w:tblLook w:firstRow="1"/>
+      </w:tblPr>
+      <w:tblGrid/>
+      <w:tr>
+        <w:trPr>
+          <w:cnfStyle w:firstRow="1"/>
+        </w:trPr>
+        <w:tc>
+          <w:tcPr>
+            <w:tcBorders>
+              <w:bottom w:val="single"/>
+            </w:tcBorders>
+            <w:vAlign w:val="bottom"/>
+          </w:tcPr>
+          <w:p>
+            <w:pPr>
+              <w:pStyle w:val="Compact"/>
+              <w:jc w:val="left"/>
+            </w:pPr>
+            <w:r>
+              <w:t xml:space="preserve">study_name</w:t>
+            </w:r>
+          </w:p>
+        </w:tc>
+        <w:tc>
+          <w:tcPr>
+            <w:tcBorders>
+              <w:bottom w:val="single"/>
+            </w:tcBorders>
+            <w:vAlign w:val="bottom"/>
+          </w:tcPr>
+          <w:p>
+            <w:pPr>
+              <w:pStyle w:val="Compact"/>
+              <w:jc w:val="left"/>
+            </w:pPr>
+            <w:r>
+              <w:t xml:space="preserve">coef_name</w:t>
+            </w:r>
+          </w:p>
+        </w:tc>
+        <w:tc>
+          <w:tcPr>
+            <w:tcBorders>
+              <w:bottom w:val="single"/>
+            </w:tcBorders>
+            <w:vAlign w:val="bottom"/>
+          </w:tcPr>
+          <w:p>
+            <w:pPr>
+              <w:pStyle w:val="Compact"/>
+              <w:jc w:val="left"/>
+            </w:pPr>
+            <w:r>
+              <w:t xml:space="preserve">AA</w:t>
+            </w:r>
+          </w:p>
+        </w:tc>
+        <w:tc>
+          <w:tcPr>
+            <w:tcBorders>
+              <w:bottom w:val="single"/>
+            </w:tcBorders>
+            <w:vAlign w:val="bottom"/>
+          </w:tcPr>
+          <w:p>
+            <w:pPr>
+              <w:pStyle w:val="Compact"/>
+              <w:jc w:val="left"/>
+            </w:pPr>
+            <w:r>
+              <w:t xml:space="preserve">BB</w:t>
+            </w:r>
+          </w:p>
+        </w:tc>
+        <w:tc>
+          <w:tcPr>
+            <w:tcBorders>
+              <w:bottom w:val="single"/>
+            </w:tcBorders>
+            <w:vAlign w:val="bottom"/>
+          </w:tcPr>
+          <w:p>
+            <w:pPr>
+              <w:pStyle w:val="Compact"/>
+              <w:jc w:val="left"/>
+            </w:pPr>
+            <w:r>
+              <w:t xml:space="preserve">best</w:t>
+            </w:r>
+          </w:p>
+        </w:tc>
+      </w:tr>
+      <w:tr>
+        <w:tc>
+          <w:p>
+            <w:pPr>
+              <w:pStyle w:val="Compact"/>
+              <w:jc w:val="left"/>
+            </w:pPr>
+            <w:r>
+              <w:t xml:space="preserve">alsa</w:t>
+            </w:r>
+          </w:p>
+        </w:tc>
+        <w:tc>
+          <w:p>
+            <w:pPr>
+              <w:pStyle w:val="Compact"/>
+              <w:jc w:val="left"/>
+            </w:pPr>
+            <w:r>
+              <w:t xml:space="preserve">age_in_years_70:femaleTRUE</w:t>
+            </w:r>
+          </w:p>
+        </w:tc>
+        <w:tc>
+          <w:p>
+            <w:pPr>
+              <w:pStyle w:val="Compact"/>
+              <w:jc w:val="left"/>
+            </w:pPr>
+            <w:r>
+              <w:t xml:space="preserve">.92(.87,.98)**</w:t>
+            </w:r>
+          </w:p>
+        </w:tc>
+        <w:tc>
+          <w:p>
+            <w:pPr>
+              <w:pStyle w:val="Compact"/>
+              <w:jc w:val="left"/>
+            </w:pPr>
+            <w:r>
+              <w:t xml:space="preserve">.92(.87,.98)**</w:t>
+            </w:r>
+          </w:p>
+        </w:tc>
+        <w:tc>
+          <w:p>
+            <w:pPr>
+              <w:pStyle w:val="Compact"/>
+              <w:jc w:val="left"/>
+            </w:pPr>
+            <w:r>
+              <w:t xml:space="preserve">.99(.99,1).</w:t>
+            </w:r>
+          </w:p>
+        </w:tc>
+      </w:tr>
+      <w:tr>
+        <w:tc>
+          <w:p>
+            <w:pPr>
+              <w:pStyle w:val="Compact"/>
+              <w:jc w:val="left"/>
+            </w:pPr>
+            <w:r>
+              <w:t xml:space="preserve">lbsl</w:t>
+            </w:r>
+          </w:p>
+        </w:tc>
+        <w:tc>
+          <w:p>
+            <w:pPr>
+              <w:pStyle w:val="Compact"/>
+              <w:jc w:val="left"/>
+            </w:pPr>
+            <w:r>
+              <w:t xml:space="preserve">age_in_years_70:femaleTRUE</w:t>
+            </w:r>
+          </w:p>
+        </w:tc>
+        <w:tc>
+          <w:p>
+            <w:pPr>
+              <w:pStyle w:val="Compact"/>
+              <w:jc w:val="left"/>
+            </w:pPr>
+            <w:r>
+              <w:t xml:space="preserve">1.03(.99,1.08)</w:t>
+            </w:r>
+          </w:p>
+        </w:tc>
+        <w:tc>
+          <w:p>
+            <w:pPr>
+              <w:pStyle w:val="Compact"/>
+              <w:jc w:val="left"/>
+            </w:pPr>
+            <w:r>
+              <w:t xml:space="preserve">1.02(.97,1.08)</w:t>
+            </w:r>
+          </w:p>
+        </w:tc>
+        <w:tc>
+          <w:p>
+            <w:pPr>
+              <w:pStyle w:val="Compact"/>
+              <w:jc w:val="left"/>
+            </w:pPr>
+            <w:r>
+              <w:t xml:space="preserve">.99(.99,1)</w:t>
+            </w:r>
+          </w:p>
+        </w:tc>
+      </w:tr>
+      <w:tr>
+        <w:tc>
+          <w:p>
+            <w:pPr>
+              <w:pStyle w:val="Compact"/>
+              <w:jc w:val="left"/>
+            </w:pPr>
+            <w:r>
+              <w:t xml:space="preserve">satsa</w:t>
+            </w:r>
+          </w:p>
+        </w:tc>
+        <w:tc>
+          <w:p>
+            <w:pPr>
+              <w:pStyle w:val="Compact"/>
+              <w:jc w:val="left"/>
+            </w:pPr>
+            <w:r>
+              <w:t xml:space="preserve">age_in_years_70:femaleTRUE</w:t>
+            </w:r>
+          </w:p>
+        </w:tc>
+        <w:tc>
+          <w:p>
+            <w:pPr>
+              <w:pStyle w:val="Compact"/>
+              <w:jc w:val="left"/>
+            </w:pPr>
+            <w:r>
+              <w:t xml:space="preserve">.96(.93,.98)***</w:t>
+            </w:r>
+          </w:p>
+        </w:tc>
+        <w:tc>
+          <w:p>
+            <w:pPr>
+              <w:pStyle w:val="Compact"/>
+              <w:jc w:val="left"/>
+            </w:pPr>
+            <w:r>
+              <w:t xml:space="preserve">.98(.95,1.02)</w:t>
+            </w:r>
+          </w:p>
+        </w:tc>
+        <w:tc>
+          <w:p>
+            <w:pStyle w:val="Compact"/>
+          </w:p>
+        </w:tc>
+      </w:tr>
+      <w:tr>
+        <w:tc>
+          <w:p>
+            <w:pPr>
+              <w:pStyle w:val="Compact"/>
+              <w:jc w:val="left"/>
+            </w:pPr>
+            <w:r>
+              <w:t xml:space="preserve">share</w:t>
+            </w:r>
+          </w:p>
+        </w:tc>
+        <w:tc>
+          <w:p>
+            <w:pPr>
+              <w:pStyle w:val="Compact"/>
+              <w:jc w:val="left"/>
+            </w:pPr>
+            <w:r>
+              <w:t xml:space="preserve">age_in_years_70:femaleTRUE</w:t>
+            </w:r>
+          </w:p>
+        </w:tc>
+        <w:tc>
+          <w:p>
+            <w:pPr>
+              <w:pStyle w:val="Compact"/>
+              <w:jc w:val="left"/>
+            </w:pPr>
+            <w:r>
+              <w:t xml:space="preserve">1(.97,1.02)</w:t>
+            </w:r>
+          </w:p>
+        </w:tc>
+        <w:tc>
+          <w:p>
+            <w:pPr>
+              <w:pStyle w:val="Compact"/>
+              <w:jc w:val="left"/>
+            </w:pPr>
+            <w:r>
+              <w:t xml:space="preserve">1(.97,1.03)</w:t>
+            </w:r>
+          </w:p>
+        </w:tc>
+        <w:tc>
+          <w:p>
+            <w:pStyle w:val="Compact"/>
+          </w:p>
+        </w:tc>
+      </w:tr>
+      <w:tr>
+        <w:tc>
+          <w:p>
+            <w:pPr>
+              <w:pStyle w:val="Compact"/>
+              <w:jc w:val="left"/>
+            </w:pPr>
+            <w:r>
+              <w:t xml:space="preserve">tilda</w:t>
+            </w:r>
+          </w:p>
+        </w:tc>
+        <w:tc>
+          <w:p>
+            <w:pPr>
+              <w:pStyle w:val="Compact"/>
+              <w:jc w:val="left"/>
+            </w:pPr>
+            <w:r>
+              <w:t xml:space="preserve">age_in_years_70:femaleTRUE</w:t>
+            </w:r>
+          </w:p>
+        </w:tc>
+        <w:tc>
+          <w:p>
+            <w:pPr>
+              <w:pStyle w:val="Compact"/>
+              <w:jc w:val="left"/>
+            </w:pPr>
+            <w:r>
+              <w:t xml:space="preserve">.98(.96,1)*</w:t>
+            </w:r>
+          </w:p>
+        </w:tc>
+        <w:tc>
+          <w:p>
+            <w:pPr>
+              <w:pStyle w:val="Compact"/>
+              <w:jc w:val="left"/>
+            </w:pPr>
+            <w:r>
+              <w:t xml:space="preserve">.98(.96,1)*</w:t>
+            </w:r>
+          </w:p>
+        </w:tc>
+        <w:tc>
+          <w:p>
+            <w:pStyle w:val="Compact"/>
+          </w:p>
+        </w:tc>
+      </w:tr>
+      <w:tr>
+        <w:tc>
+          <w:p>
+            <w:pPr>
+              <w:pStyle w:val="Compact"/>
+              <w:jc w:val="left"/>
+            </w:pPr>
+            <w:r>
+              <w:t xml:space="preserve">pooled</w:t>
+            </w:r>
+          </w:p>
+        </w:tc>
+        <w:tc>
+          <w:p>
+            <w:pPr>
+              <w:pStyle w:val="Compact"/>
+              <w:jc w:val="left"/>
+            </w:pPr>
+            <w:r>
+              <w:t xml:space="preserve">age_in_years_70:femaleTRUE</w:t>
+            </w:r>
+          </w:p>
+        </w:tc>
+        <w:tc>
+          <w:p>
+            <w:pPr>
+              <w:pStyle w:val="Compact"/>
+              <w:jc w:val="left"/>
+            </w:pPr>
+            <w:r>
+              <w:t xml:space="preserve">.98(.97,.99)***</w:t>
+            </w:r>
+          </w:p>
+        </w:tc>
+        <w:tc>
+          <w:p>
+            <w:pPr>
+              <w:pStyle w:val="Compact"/>
+              <w:jc w:val="left"/>
+            </w:pPr>
+            <w:r>
+              <w:t xml:space="preserve">.99(.98,1)*</w:t>
+            </w:r>
+          </w:p>
+        </w:tc>
+        <w:tc>
+          <w:p>
+            <w:pPr>
+              <w:pStyle w:val="Compact"/>
+              <w:jc w:val="left"/>
+            </w:pPr>
+            <w:r>
+              <w:t xml:space="preserve">.98(.97,.99)***</w:t>
+            </w:r>
+          </w:p>
+        </w:tc>
+      </w:tr>
+      <w:tr>
+        <w:tc>
+          <w:p>
+            <w:pPr>
+              <w:pStyle w:val="Compact"/>
+              <w:jc w:val="left"/>
+            </w:pPr>
+            <w:r>
+              <w:t xml:space="preserve">alsa</w:t>
+            </w:r>
+          </w:p>
+        </w:tc>
+        <w:tc>
+          <w:p>
+            <w:pPr>
+              <w:pStyle w:val="Compact"/>
+              <w:jc w:val="left"/>
+            </w:pPr>
+            <w:r>
+              <w:t xml:space="preserve">femaleTRUE:educ3_f( &lt; HS )</w:t>
+            </w:r>
+          </w:p>
+        </w:tc>
+        <w:tc>
+          <w:p>
+            <w:pPr>
+              <w:pStyle w:val="Compact"/>
+              <w:jc w:val="left"/>
+            </w:pPr>
+            <w:r>
+              <w:t xml:space="preserve">.45(.16,1.18)</w:t>
+            </w:r>
+          </w:p>
+        </w:tc>
+        <w:tc>
+          <w:p>
+            <w:pPr>
+              <w:pStyle w:val="Compact"/>
+              <w:jc w:val="left"/>
+            </w:pPr>
+            <w:r>
+              <w:t xml:space="preserve">.31(.1,.89)*</w:t>
+            </w:r>
+          </w:p>
+        </w:tc>
+        <w:tc>
+          <w:p>
+            <w:pStyle w:val="Compact"/>
+          </w:p>
+        </w:tc>
+      </w:tr>
+      <w:tr>
+        <w:tc>
+          <w:p>
+            <w:pPr>
+              <w:pStyle w:val="Compact"/>
+              <w:jc w:val="left"/>
+            </w:pPr>
+            <w:r>
+              <w:t xml:space="preserve">lbsl</w:t>
+            </w:r>
+          </w:p>
+        </w:tc>
+        <w:tc>
+          <w:p>
+            <w:pPr>
+              <w:pStyle w:val="Compact"/>
+              <w:jc w:val="left"/>
+            </w:pPr>
+            <w:r>
+              <w:t xml:space="preserve">femaleTRUE:educ3_f( &lt; HS )</w:t>
+            </w:r>
+          </w:p>
+        </w:tc>
+        <w:tc>
+          <w:p>
+            <w:pPr>
+              <w:pStyle w:val="Compact"/>
+              <w:jc w:val="left"/>
+            </w:pPr>
+            <w:r>
+              <w:t xml:space="preserve">2.06(.28,16.57)</w:t>
+            </w:r>
+          </w:p>
+        </w:tc>
+        <w:tc>
+          <w:p>
+            <w:pPr>
+              <w:pStyle w:val="Compact"/>
+              <w:jc w:val="left"/>
+            </w:pPr>
+            <w:r>
+              <w:t xml:space="preserve">1.17(.1,14.18)</w:t>
+            </w:r>
+          </w:p>
+        </w:tc>
+        <w:tc>
+          <w:p>
+            <w:pStyle w:val="Compact"/>
+          </w:p>
+        </w:tc>
+      </w:tr>
+      <w:tr>
+        <w:tc>
+          <w:p>
+            <w:pPr>
+              <w:pStyle w:val="Compact"/>
+              <w:jc w:val="left"/>
+            </w:pPr>
+            <w:r>
+              <w:t xml:space="preserve">satsa</w:t>
+            </w:r>
+          </w:p>
+        </w:tc>
+        <w:tc>
+          <w:p>
+            <w:pPr>
+              <w:pStyle w:val="Compact"/>
+              <w:jc w:val="left"/>
+            </w:pPr>
+            <w:r>
+              <w:t xml:space="preserve">femaleTRUE:educ3_f( &lt; HS )</w:t>
+            </w:r>
+          </w:p>
+        </w:tc>
+        <w:tc>
+          <w:p>
+            <w:pPr>
+              <w:pStyle w:val="Compact"/>
+              <w:jc w:val="left"/>
+            </w:pPr>
+            <w:r>
+              <w:t xml:space="preserve">.4(.13,1.19).</w:t>
+            </w:r>
+          </w:p>
+        </w:tc>
+        <w:tc>
+          <w:p>
+            <w:pPr>
+              <w:pStyle w:val="Compact"/>
+              <w:jc w:val="left"/>
+            </w:pPr>
+            <w:r>
+              <w:t xml:space="preserve">.44(.12,1.62)</w:t>
+            </w:r>
+          </w:p>
+        </w:tc>
+        <w:tc>
+          <w:p>
+            <w:pStyle w:val="Compact"/>
+          </w:p>
+        </w:tc>
+      </w:tr>
+      <w:tr>
+        <w:tc>
+          <w:p>
+            <w:pPr>
+              <w:pStyle w:val="Compact"/>
+              <w:jc w:val="left"/>
+            </w:pPr>
+            <w:r>
+              <w:t xml:space="preserve">share</w:t>
+            </w:r>
+          </w:p>
+        </w:tc>
+        <w:tc>
+          <w:p>
+            <w:pPr>
+              <w:pStyle w:val="Compact"/>
+              <w:jc w:val="left"/>
+            </w:pPr>
+            <w:r>
+              <w:t xml:space="preserve">femaleTRUE:educ3_f( &lt; HS )</w:t>
+            </w:r>
+          </w:p>
+        </w:tc>
+        <w:tc>
+          <w:p>
+            <w:pPr>
+              <w:pStyle w:val="Compact"/>
+              <w:jc w:val="left"/>
+            </w:pPr>
+            <w:r>
+              <w:t xml:space="preserve">.93(.55,1.57)</w:t>
+            </w:r>
+          </w:p>
+        </w:tc>
+        <w:tc>
+          <w:p>
+            <w:pPr>
+              <w:pStyle w:val="Compact"/>
+              <w:jc w:val="left"/>
+            </w:pPr>
+            <w:r>
+              <w:t xml:space="preserve">.91(.52,1.59)</w:t>
+            </w:r>
+          </w:p>
+        </w:tc>
+        <w:tc>
+          <w:p>
+            <w:pStyle w:val="Compact"/>
+          </w:p>
+        </w:tc>
+      </w:tr>
+      <w:tr>
+        <w:tc>
+          <w:p>
+            <w:pPr>
+              <w:pStyle w:val="Compact"/>
+              <w:jc w:val="left"/>
+            </w:pPr>
+            <w:r>
+              <w:t xml:space="preserve">tilda</w:t>
+            </w:r>
+          </w:p>
+        </w:tc>
+        <w:tc>
+          <w:p>
+            <w:pPr>
+              <w:pStyle w:val="Compact"/>
+              <w:jc w:val="left"/>
+            </w:pPr>
+            <w:r>
+              <w:t xml:space="preserve">femaleTRUE:educ3_f( &lt; HS )</w:t>
+            </w:r>
+          </w:p>
+        </w:tc>
+        <w:tc>
+          <w:p>
+            <w:pPr>
+              <w:pStyle w:val="Compact"/>
+              <w:jc w:val="left"/>
+            </w:pPr>
+            <w:r>
+              <w:t xml:space="preserve">1.49(1.1,2.03)*</w:t>
+            </w:r>
+          </w:p>
+        </w:tc>
+        <w:tc>
+          <w:p>
+            <w:pPr>
+              <w:pStyle w:val="Compact"/>
+              <w:jc w:val="left"/>
+            </w:pPr>
+            <w:r>
+              <w:t xml:space="preserve">1.3(.94,1.79)</w:t>
+            </w:r>
+          </w:p>
+        </w:tc>
+        <w:tc>
+          <w:p>
+            <w:pPr>
+              <w:pStyle w:val="Compact"/>
+              <w:jc w:val="left"/>
+            </w:pPr>
+            <w:r>
+              <w:t xml:space="preserve">1.17(.95,1.45)</w:t>
+            </w:r>
+          </w:p>
+        </w:tc>
+      </w:tr>
+      <w:tr>
+        <w:tc>
+          <w:p>
+            <w:pPr>
+              <w:pStyle w:val="Compact"/>
+              <w:jc w:val="left"/>
+            </w:pPr>
+            <w:r>
+              <w:t xml:space="preserve">pooled</w:t>
+            </w:r>
+          </w:p>
+        </w:tc>
+        <w:tc>
+          <w:p>
+            <w:pPr>
+              <w:pStyle w:val="Compact"/>
+              <w:jc w:val="left"/>
+            </w:pPr>
+            <w:r>
+              <w:t xml:space="preserve">femaleTRUE:educ3_f( &lt; HS )</w:t>
+            </w:r>
+          </w:p>
+        </w:tc>
+        <w:tc>
+          <w:p>
+            <w:pPr>
+              <w:pStyle w:val="Compact"/>
+              <w:jc w:val="left"/>
+            </w:pPr>
+            <w:r>
+              <w:t xml:space="preserve">.96(.77,1.21)</w:t>
+            </w:r>
+          </w:p>
+        </w:tc>
+        <w:tc>
+          <w:p>
+            <w:pPr>
+              <w:pStyle w:val="Compact"/>
+              <w:jc w:val="left"/>
+            </w:pPr>
+            <w:r>
+              <w:t xml:space="preserve">.98(.78,1.24)</w:t>
+            </w:r>
+          </w:p>
+        </w:tc>
+        <w:tc>
+          <w:p>
+            <w:pStyle w:val="Compact"/>
+          </w:p>
+        </w:tc>
+      </w:tr>
+      <w:tr>
+        <w:tc>
+          <w:p>
+            <w:pPr>
+              <w:pStyle w:val="Compact"/>
+              <w:jc w:val="left"/>
+            </w:pPr>
+            <w:r>
+              <w:t xml:space="preserve">alsa</w:t>
+            </w:r>
+          </w:p>
+        </w:tc>
+        <w:tc>
+          <w:p>
+            <w:pPr>
+              <w:pStyle w:val="Compact"/>
+              <w:jc w:val="left"/>
+            </w:pPr>
+            <w:r>
+              <w:t xml:space="preserve">femaleTRUE:educ3_f( HS &lt; )</w:t>
+            </w:r>
+          </w:p>
+        </w:tc>
+        <w:tc>
+          <w:p>
+            <w:pPr>
+              <w:pStyle w:val="Compact"/>
+              <w:jc w:val="left"/>
+            </w:pPr>
+            <w:r>
+              <w:t xml:space="preserve">.78(.39,1.53)</w:t>
+            </w:r>
+          </w:p>
+        </w:tc>
+        <w:tc>
+          <w:p>
+            <w:pPr>
+              <w:pStyle w:val="Compact"/>
+              <w:jc w:val="left"/>
+            </w:pPr>
+            <w:r>
+              <w:t xml:space="preserve">.72(.35,1.47)</w:t>
+            </w:r>
+          </w:p>
+        </w:tc>
+        <w:tc>
+          <w:p>
+            <w:pStyle w:val="Compact"/>
+          </w:p>
+        </w:tc>
+      </w:tr>
+      <w:tr>
+        <w:tc>
+          <w:p>
+            <w:pPr>
+              <w:pStyle w:val="Compact"/>
+              <w:jc w:val="left"/>
+            </w:pPr>
+            <w:r>
+              <w:t xml:space="preserve">lbsl</w:t>
+            </w:r>
+          </w:p>
+        </w:tc>
+        <w:tc>
+          <w:p>
+            <w:pPr>
+              <w:pStyle w:val="Compact"/>
+              <w:jc w:val="left"/>
+            </w:pPr>
+            <w:r>
+              <w:t xml:space="preserve">femaleTRUE:educ3_f( HS &lt; )</w:t>
+            </w:r>
+          </w:p>
+        </w:tc>
+        <w:tc>
+          <w:p>
+            <w:pPr>
+              <w:pStyle w:val="Compact"/>
+              <w:jc w:val="left"/>
+            </w:pPr>
+            <w:r>
+              <w:t xml:space="preserve">1.71(.43,6.72)</w:t>
+            </w:r>
+          </w:p>
+        </w:tc>
+        <w:tc>
+          <w:p>
+            <w:pPr>
+              <w:pStyle w:val="Compact"/>
+              <w:jc w:val="left"/>
+            </w:pPr>
+            <w:r>
+              <w:t xml:space="preserve">1.89(.37,10.14)</w:t>
+            </w:r>
+          </w:p>
+        </w:tc>
+        <w:tc>
+          <w:p>
+            <w:pStyle w:val="Compact"/>
+          </w:p>
+        </w:tc>
+      </w:tr>
+      <w:tr>
+        <w:tc>
+          <w:p>
+            <w:pPr>
+              <w:pStyle w:val="Compact"/>
+              <w:jc w:val="left"/>
+            </w:pPr>
+            <w:r>
+              <w:t xml:space="preserve">satsa</w:t>
+            </w:r>
+          </w:p>
+        </w:tc>
+        <w:tc>
+          <w:p>
+            <w:pPr>
+              <w:pStyle w:val="Compact"/>
+              <w:jc w:val="left"/>
+            </w:pPr>
+            <w:r>
+              <w:t xml:space="preserve">femaleTRUE:educ3_f( HS &lt; )</w:t>
+            </w:r>
+          </w:p>
+        </w:tc>
+        <w:tc>
+          <w:p>
+            <w:pPr>
+              <w:pStyle w:val="Compact"/>
+              <w:jc w:val="left"/>
+            </w:pPr>
+            <w:r>
+              <w:t xml:space="preserve">.69(.16,2.95)</w:t>
+            </w:r>
+          </w:p>
+        </w:tc>
+        <w:tc>
+          <w:p>
+            <w:pPr>
+              <w:pStyle w:val="Compact"/>
+              <w:jc w:val="left"/>
+            </w:pPr>
+            <w:r>
+              <w:t xml:space="preserve">.6(.11,3.15)</w:t>
+            </w:r>
+          </w:p>
+        </w:tc>
+        <w:tc>
+          <w:p>
+            <w:pStyle w:val="Compact"/>
+          </w:p>
+        </w:tc>
+      </w:tr>
+      <w:tr>
+        <w:tc>
+          <w:p>
+            <w:pPr>
+              <w:pStyle w:val="Compact"/>
+              <w:jc w:val="left"/>
+            </w:pPr>
+            <w:r>
+              <w:t xml:space="preserve">share</w:t>
+            </w:r>
+          </w:p>
+        </w:tc>
+        <w:tc>
+          <w:p>
+            <w:pPr>
+              <w:pStyle w:val="Compact"/>
+              <w:jc w:val="left"/>
+            </w:pPr>
+            <w:r>
+              <w:t xml:space="preserve">femaleTRUE:educ3_f( HS &lt; )</w:t>
+            </w:r>
+          </w:p>
+        </w:tc>
+        <w:tc>
+          <w:p>
+            <w:pPr>
+              <w:pStyle w:val="Compact"/>
+              <w:jc w:val="left"/>
+            </w:pPr>
+            <w:r>
+              <w:t xml:space="preserve">1.24(.69,2.22)</w:t>
+            </w:r>
+          </w:p>
+        </w:tc>
+        <w:tc>
+          <w:p>
+            <w:pPr>
+              <w:pStyle w:val="Compact"/>
+              <w:jc w:val="left"/>
+            </w:pPr>
+            <w:r>
+              <w:t xml:space="preserve">1.22(.68,2.22)</w:t>
+            </w:r>
+          </w:p>
+        </w:tc>
+        <w:tc>
+          <w:p>
+            <w:pStyle w:val="Compact"/>
+          </w:p>
+        </w:tc>
+      </w:tr>
+      <w:tr>
+        <w:tc>
+          <w:p>
+            <w:pPr>
+              <w:pStyle w:val="Compact"/>
+              <w:jc w:val="left"/>
+            </w:pPr>
+            <w:r>
+              <w:t xml:space="preserve">tilda</w:t>
+            </w:r>
+          </w:p>
+        </w:tc>
+        <w:tc>
+          <w:p>
+            <w:pPr>
+              <w:pStyle w:val="Compact"/>
+              <w:jc w:val="left"/>
+            </w:pPr>
+            <w:r>
+              <w:t xml:space="preserve">femaleTRUE:educ3_f( HS &lt; )</w:t>
+            </w:r>
+          </w:p>
+        </w:tc>
+        <w:tc>
+          <w:p>
+            <w:pPr>
+              <w:pStyle w:val="Compact"/>
+              <w:jc w:val="left"/>
+            </w:pPr>
+            <w:r>
+              <w:t xml:space="preserve">.94(.36,2.38)</w:t>
+            </w:r>
+          </w:p>
+        </w:tc>
+        <w:tc>
+          <w:p>
+            <w:pPr>
+              <w:pStyle w:val="Compact"/>
+              <w:jc w:val="left"/>
+            </w:pPr>
+            <w:r>
+              <w:t xml:space="preserve">.95(.36,2.47)</w:t>
+            </w:r>
+          </w:p>
+        </w:tc>
+        <w:tc>
+          <w:p>
+            <w:pPr>
+              <w:pStyle w:val="Compact"/>
+              <w:jc w:val="left"/>
+            </w:pPr>
+            <w:r>
+              <w:t xml:space="preserve">.85(.63,1.14)</w:t>
+            </w:r>
+          </w:p>
+        </w:tc>
+      </w:tr>
+      <w:tr>
+        <w:tc>
+          <w:p>
+            <w:pPr>
+              <w:pStyle w:val="Compact"/>
+              <w:jc w:val="left"/>
+            </w:pPr>
+            <w:r>
+              <w:t xml:space="preserve">pooled</w:t>
+            </w:r>
+          </w:p>
+        </w:tc>
+        <w:tc>
+          <w:p>
+            <w:pPr>
+              <w:pStyle w:val="Compact"/>
+              <w:jc w:val="left"/>
+            </w:pPr>
+            <w:r>
+              <w:t xml:space="preserve">femaleTRUE:educ3_f( HS &lt; )</w:t>
+            </w:r>
+          </w:p>
+        </w:tc>
+        <w:tc>
+          <w:p>
+            <w:pPr>
+              <w:pStyle w:val="Compact"/>
+              <w:jc w:val="left"/>
+            </w:pPr>
+            <w:r>
+              <w:t xml:space="preserve">1.2(.87,1.65)</w:t>
+            </w:r>
+          </w:p>
+        </w:tc>
+        <w:tc>
+          <w:p>
+            <w:pPr>
+              <w:pStyle w:val="Compact"/>
+              <w:jc w:val="left"/>
+            </w:pPr>
+            <w:r>
+              <w:t xml:space="preserve">1.18(.85,1.63)</w:t>
+            </w:r>
+          </w:p>
+        </w:tc>
+        <w:tc>
+          <w:p>
+            <w:pStyle w:val="Compact"/>
+          </w:p>
+        </w:tc>
+      </w:tr>
+      <w:tr>
+        <w:tc>
+          <w:p>
+            <w:pPr>
+              <w:pStyle w:val="Compact"/>
+              <w:jc w:val="left"/>
+            </w:pPr>
+            <w:r>
+              <w:t xml:space="preserve">alsa</w:t>
+            </w:r>
+          </w:p>
+        </w:tc>
+        <w:tc>
+          <w:p>
+            <w:pPr>
+              <w:pStyle w:val="Compact"/>
+              <w:jc w:val="left"/>
+            </w:pPr>
+            <w:r>
+              <w:t xml:space="preserve">femaleTRUE:singleTRUE</w:t>
+            </w:r>
+          </w:p>
+        </w:tc>
+        <w:tc>
+          <w:p>
+            <w:pPr>
+              <w:pStyle w:val="Compact"/>
+              <w:jc w:val="left"/>
+            </w:pPr>
+            <w:r>
+              <w:t xml:space="preserve">1.7(.84,3.54)</w:t>
+            </w:r>
+          </w:p>
+        </w:tc>
+        <w:tc>
+          <w:p>
+            <w:pPr>
+              <w:pStyle w:val="Compact"/>
+              <w:jc w:val="left"/>
+            </w:pPr>
+            <w:r>
+              <w:t xml:space="preserve">2.1(1,4.55).</w:t>
+            </w:r>
+          </w:p>
+        </w:tc>
+        <w:tc>
+          <w:p>
+            <w:pStyle w:val="Compact"/>
+          </w:p>
+        </w:tc>
+      </w:tr>
+      <w:tr>
+        <w:tc>
+          <w:p>
+            <w:pPr>
+              <w:pStyle w:val="Compact"/>
+              <w:jc w:val="left"/>
+            </w:pPr>
+            <w:r>
+              <w:t xml:space="preserve">lbsl</w:t>
+            </w:r>
+          </w:p>
+        </w:tc>
+        <w:tc>
+          <w:p>
+            <w:pPr>
+              <w:pStyle w:val="Compact"/>
+              <w:jc w:val="left"/>
+            </w:pPr>
+            <w:r>
+              <w:t xml:space="preserve">femaleTRUE:singleTRUE</w:t>
+            </w:r>
+          </w:p>
+        </w:tc>
+        <w:tc>
+          <w:p>
+            <w:pPr>
+              <w:pStyle w:val="Compact"/>
+              <w:jc w:val="left"/>
+            </w:pPr>
+            <w:r>
+              <w:t xml:space="preserve">2.37(.71,8.72)</w:t>
+            </w:r>
+          </w:p>
+        </w:tc>
+        <w:tc>
+          <w:p>
+            <w:pPr>
+              <w:pStyle w:val="Compact"/>
+              <w:jc w:val="left"/>
+            </w:pPr>
+            <w:r>
+              <w:t xml:space="preserve">5.13(1.23,25.99)*</w:t>
+            </w:r>
+          </w:p>
+        </w:tc>
+        <w:tc>
+          <w:p>
+            <w:pPr>
+              <w:pStyle w:val="Compact"/>
+              <w:jc w:val="left"/>
+            </w:pPr>
+            <w:r>
+              <w:t xml:space="preserve">.82(.71,.95)*</w:t>
+            </w:r>
+          </w:p>
+        </w:tc>
+      </w:tr>
+      <w:tr>
+        <w:tc>
+          <w:p>
+            <w:pPr>
+              <w:pStyle w:val="Compact"/>
+              <w:jc w:val="left"/>
+            </w:pPr>
+            <w:r>
+              <w:t xml:space="preserve">satsa</w:t>
+            </w:r>
+          </w:p>
+        </w:tc>
+        <w:tc>
+          <w:p>
+            <w:pPr>
+              <w:pStyle w:val="Compact"/>
+              <w:jc w:val="left"/>
+            </w:pPr>
+            <w:r>
+              <w:t xml:space="preserve">femaleTRUE:singleTRUE</w:t>
+            </w:r>
+          </w:p>
+        </w:tc>
+        <w:tc>
+          <w:p>
+            <w:pPr>
+              <w:pStyle w:val="Compact"/>
+              <w:jc w:val="left"/>
+            </w:pPr>
+            <w:r>
+              <w:t xml:space="preserve">.76(.42,1.36)</w:t>
+            </w:r>
+          </w:p>
+        </w:tc>
+        <w:tc>
+          <w:p>
+            <w:pPr>
+              <w:pStyle w:val="Compact"/>
+              <w:jc w:val="left"/>
+            </w:pPr>
+            <w:r>
+              <w:t xml:space="preserve">.78(.42,1.45)</w:t>
+            </w:r>
+          </w:p>
+        </w:tc>
+        <w:tc>
+          <w:p>
+            <w:pStyle w:val="Compact"/>
+          </w:p>
+        </w:tc>
+      </w:tr>
+      <w:tr>
+        <w:tc>
+          <w:p>
+            <w:pPr>
+              <w:pStyle w:val="Compact"/>
+              <w:jc w:val="left"/>
+            </w:pPr>
+            <w:r>
+              <w:t xml:space="preserve">share</w:t>
+            </w:r>
+          </w:p>
+        </w:tc>
+        <w:tc>
+          <w:p>
+            <w:pPr>
+              <w:pStyle w:val="Compact"/>
+              <w:jc w:val="left"/>
+            </w:pPr>
+            <w:r>
+              <w:t xml:space="preserve">femaleTRUE:singleTRUE</w:t>
+            </w:r>
+          </w:p>
+        </w:tc>
+        <w:tc>
+          <w:p>
+            <w:pPr>
+              <w:pStyle w:val="Compact"/>
+              <w:jc w:val="left"/>
+            </w:pPr>
+            <w:r>
+              <w:t xml:space="preserve">.99(.54,1.89)</w:t>
+            </w:r>
+          </w:p>
+        </w:tc>
+        <w:tc>
+          <w:p>
+            <w:pPr>
+              <w:pStyle w:val="Compact"/>
+              <w:jc w:val="left"/>
+            </w:pPr>
+            <w:r>
+              <w:t xml:space="preserve">.95(.5,1.84)</w:t>
+            </w:r>
+          </w:p>
+        </w:tc>
+        <w:tc>
+          <w:p>
+            <w:pStyle w:val="Compact"/>
+          </w:p>
+        </w:tc>
+      </w:tr>
+      <w:tr>
+        <w:tc>
+          <w:p>
+            <w:pPr>
+              <w:pStyle w:val="Compact"/>
+              <w:jc w:val="left"/>
+            </w:pPr>
+            <w:r>
+              <w:t xml:space="preserve">tilda</w:t>
+            </w:r>
+          </w:p>
+        </w:tc>
+        <w:tc>
+          <w:p>
+            <w:pPr>
+              <w:pStyle w:val="Compact"/>
+              <w:jc w:val="left"/>
+            </w:pPr>
+            <w:r>
+              <w:t xml:space="preserve">femaleTRUE:singleTRUE</w:t>
+            </w:r>
+          </w:p>
+        </w:tc>
+        <w:tc>
+          <w:p>
+            <w:pPr>
+              <w:pStyle w:val="Compact"/>
+              <w:jc w:val="left"/>
+            </w:pPr>
+            <w:r>
+              <w:t xml:space="preserve">.81(.59,1.1)</w:t>
+            </w:r>
+          </w:p>
+        </w:tc>
+        <w:tc>
+          <w:p>
+            <w:pPr>
+              <w:pStyle w:val="Compact"/>
+              <w:jc w:val="left"/>
+            </w:pPr>
+            <w:r>
+              <w:t xml:space="preserve">.86(.62,1.19)</w:t>
+            </w:r>
+          </w:p>
+        </w:tc>
+        <w:tc>
+          <w:p>
+            <w:pStyle w:val="Compact"/>
+          </w:p>
+        </w:tc>
+      </w:tr>
+      <w:tr>
+        <w:tc>
+          <w:p>
+            <w:pPr>
+              <w:pStyle w:val="Compact"/>
+              <w:jc w:val="left"/>
+            </w:pPr>
+            <w:r>
+              <w:t xml:space="preserve">pooled</w:t>
+            </w:r>
+          </w:p>
+        </w:tc>
+        <w:tc>
+          <w:p>
+            <w:pPr>
+              <w:pStyle w:val="Compact"/>
+              <w:jc w:val="left"/>
+            </w:pPr>
+            <w:r>
+              <w:t xml:space="preserve">femaleTRUE:singleTRUE</w:t>
+            </w:r>
+          </w:p>
+        </w:tc>
+        <w:tc>
+          <w:p>
+            <w:pPr>
+              <w:pStyle w:val="Compact"/>
+              <w:jc w:val="left"/>
+            </w:pPr>
+            <w:r>
+              <w:t xml:space="preserve">.85(.68,1.06)</w:t>
+            </w:r>
+          </w:p>
+        </w:tc>
+        <w:tc>
+          <w:p>
+            <w:pPr>
+              <w:pStyle w:val="Compact"/>
+              <w:jc w:val="left"/>
+            </w:pPr>
+            <w:r>
+              <w:t xml:space="preserve">.9(.72,1.13)</w:t>
+            </w:r>
+          </w:p>
+        </w:tc>
+        <w:tc>
+          <w:p>
+            <w:pStyle w:val="Compact"/>
+          </w:p>
+        </w:tc>
+      </w:tr>
+      <w:tr>
+        <w:tc>
+          <w:p>
+            <w:pPr>
+              <w:pStyle w:val="Compact"/>
+              <w:jc w:val="left"/>
+            </w:pPr>
+            <w:r>
+              <w:t xml:space="preserve">alsa</w:t>
+            </w:r>
+          </w:p>
+        </w:tc>
+        <w:tc>
+          <w:p>
+            <w:pPr>
+              <w:pStyle w:val="Compact"/>
+              <w:jc w:val="left"/>
+            </w:pPr>
+            <w:r>
+              <w:t xml:space="preserve">femaleTRUE:poor_healthTRUE</w:t>
+            </w:r>
+          </w:p>
+        </w:tc>
+        <w:tc>
+          <w:p>
+            <w:pStyle w:val="Compact"/>
+          </w:p>
+        </w:tc>
+        <w:tc>
+          <w:p>
+            <w:pPr>
+              <w:pStyle w:val="Compact"/>
+              <w:jc w:val="left"/>
+            </w:pPr>
+            <w:r>
+              <w:t xml:space="preserve">1.36(.66,2.79)</w:t>
+            </w:r>
+          </w:p>
+        </w:tc>
+        <w:tc>
+          <w:p>
+            <w:pStyle w:val="Compact"/>
+          </w:p>
+        </w:tc>
+      </w:tr>
+      <w:tr>
+        <w:tc>
+          <w:p>
+            <w:pPr>
+              <w:pStyle w:val="Compact"/>
+              <w:jc w:val="left"/>
+            </w:pPr>
+            <w:r>
+              <w:t xml:space="preserve">lbsl</w:t>
+            </w:r>
+          </w:p>
+        </w:tc>
+        <w:tc>
+          <w:p>
+            <w:pPr>
+              <w:pStyle w:val="Compact"/>
+              <w:jc w:val="left"/>
+            </w:pPr>
+            <w:r>
+              <w:t xml:space="preserve">femaleTRUE:poor_healthTRUE</w:t>
+            </w:r>
+          </w:p>
+        </w:tc>
+        <w:tc>
+          <w:p>
+            <w:pStyle w:val="Compact"/>
+          </w:p>
+        </w:tc>
+        <w:tc>
+          <w:p>
+            <w:pPr>
+              <w:pStyle w:val="Compact"/>
+              <w:jc w:val="left"/>
+            </w:pPr>
+            <w:r>
+              <w:t xml:space="preserve">1.73(.43,7.25)</w:t>
+            </w:r>
+          </w:p>
+        </w:tc>
+        <w:tc>
+          <w:p>
+            <w:pStyle w:val="Compact"/>
+          </w:p>
+        </w:tc>
+      </w:tr>
+      <w:tr>
+        <w:tc>
+          <w:p>
+            <w:pPr>
+              <w:pStyle w:val="Compact"/>
+              <w:jc w:val="left"/>
+            </w:pPr>
+            <w:r>
+              <w:t xml:space="preserve">satsa</w:t>
+            </w:r>
+          </w:p>
+        </w:tc>
+        <w:tc>
+          <w:p>
+            <w:pPr>
+              <w:pStyle w:val="Compact"/>
+              <w:jc w:val="left"/>
+            </w:pPr>
+            <w:r>
+              <w:t xml:space="preserve">femaleTRUE:poor_healthTRUE</w:t>
+            </w:r>
+          </w:p>
+        </w:tc>
+        <w:tc>
+          <w:p>
+            <w:pStyle w:val="Compact"/>
+          </w:p>
+        </w:tc>
+        <w:tc>
+          <w:p>
+            <w:pPr>
+              <w:pStyle w:val="Compact"/>
+              <w:jc w:val="left"/>
+            </w:pPr>
+            <w:r>
+              <w:t xml:space="preserve">.73(.4,1.33)</w:t>
+            </w:r>
+          </w:p>
+        </w:tc>
+        <w:tc>
+          <w:p>
+            <w:pStyle w:val="Compact"/>
+          </w:p>
+        </w:tc>
+      </w:tr>
+      <w:tr>
+        <w:tc>
+          <w:p>
+            <w:pPr>
+              <w:pStyle w:val="Compact"/>
+              <w:jc w:val="left"/>
+            </w:pPr>
+            <w:r>
+              <w:t xml:space="preserve">share</w:t>
+            </w:r>
+          </w:p>
+        </w:tc>
+        <w:tc>
+          <w:p>
+            <w:pPr>
+              <w:pStyle w:val="Compact"/>
+              <w:jc w:val="left"/>
+            </w:pPr>
+            <w:r>
+              <w:t xml:space="preserve">femaleTRUE:poor_healthTRUE</w:t>
+            </w:r>
+          </w:p>
+        </w:tc>
+        <w:tc>
+          <w:p>
+            <w:pStyle w:val="Compact"/>
+          </w:p>
+        </w:tc>
+        <w:tc>
+          <w:p>
+            <w:pPr>
+              <w:pStyle w:val="Compact"/>
+              <w:jc w:val="left"/>
+            </w:pPr>
+            <w:r>
+              <w:t xml:space="preserve">1.31(.79,2.21)</w:t>
+            </w:r>
+          </w:p>
+        </w:tc>
+        <w:tc>
+          <w:p>
+            <w:pStyle w:val="Compact"/>
+          </w:p>
+        </w:tc>
+      </w:tr>
+      <w:tr>
+        <w:tc>
+          <w:p>
+            <w:pPr>
+              <w:pStyle w:val="Compact"/>
+              <w:jc w:val="left"/>
+            </w:pPr>
+            <w:r>
+              <w:t xml:space="preserve">tilda</w:t>
+            </w:r>
+          </w:p>
+        </w:tc>
+        <w:tc>
+          <w:p>
+            <w:pPr>
+              <w:pStyle w:val="Compact"/>
+              <w:jc w:val="left"/>
+            </w:pPr>
+            <w:r>
+              <w:t xml:space="preserve">femaleTRUE:poor_healthTRUE</w:t>
+            </w:r>
+          </w:p>
+        </w:tc>
+        <w:tc>
+          <w:p>
+            <w:pStyle w:val="Compact"/>
+          </w:p>
+        </w:tc>
+        <w:tc>
+          <w:p>
+            <w:pPr>
+              <w:pStyle w:val="Compact"/>
+              <w:jc w:val="left"/>
+            </w:pPr>
+            <w:r>
+              <w:t xml:space="preserve">1.01(.71,1.43)</w:t>
+            </w:r>
+          </w:p>
+        </w:tc>
+        <w:tc>
+          <w:p>
+            <w:pStyle w:val="Compact"/>
+          </w:p>
+        </w:tc>
+      </w:tr>
+      <w:tr>
+        <w:tc>
+          <w:p>
+            <w:pPr>
+              <w:pStyle w:val="Compact"/>
+              <w:jc w:val="left"/>
+            </w:pPr>
+            <w:r>
+              <w:t xml:space="preserve">pooled</w:t>
+            </w:r>
+          </w:p>
+        </w:tc>
+        <w:tc>
+          <w:p>
+            <w:pPr>
+              <w:pStyle w:val="Compact"/>
+              <w:jc w:val="left"/>
+            </w:pPr>
+            <w:r>
+              <w:t xml:space="preserve">femaleTRUE:poor_healthTRUE</w:t>
+            </w:r>
+          </w:p>
+        </w:tc>
+        <w:tc>
+          <w:p>
+            <w:pStyle w:val="Compact"/>
+          </w:p>
+        </w:tc>
+        <w:tc>
+          <w:p>
+            <w:pPr>
+              <w:pStyle w:val="Compact"/>
+              <w:jc w:val="left"/>
+            </w:pPr>
+            <w:r>
+              <w:t xml:space="preserve">1.06(.85,1.33)</w:t>
+            </w:r>
+          </w:p>
+        </w:tc>
+        <w:tc>
+          <w:p>
+            <w:pStyle w:val="Compact"/>
+          </w:p>
+        </w:tc>
+      </w:tr>
+      <w:tr>
+        <w:tc>
+          <w:p>
+            <w:pPr>
+              <w:pStyle w:val="Compact"/>
+              <w:jc w:val="left"/>
+            </w:pPr>
+            <w:r>
+              <w:t xml:space="preserve">alsa</w:t>
+            </w:r>
+          </w:p>
+        </w:tc>
+        <w:tc>
+          <w:p>
+            <w:pPr>
+              <w:pStyle w:val="Compact"/>
+              <w:jc w:val="left"/>
+            </w:pPr>
+            <w:r>
+              <w:t xml:space="preserve">femaleTRUE:sedentaryTRUE</w:t>
+            </w:r>
+          </w:p>
+        </w:tc>
+        <w:tc>
+          <w:p>
+            <w:pStyle w:val="Compact"/>
+          </w:p>
+        </w:tc>
+        <w:tc>
+          <w:p>
+            <w:pPr>
+              <w:pStyle w:val="Compact"/>
+              <w:jc w:val="left"/>
+            </w:pPr>
+            <w:r>
+              <w:t xml:space="preserve">1.35(.67,2.76)</w:t>
+            </w:r>
+          </w:p>
+        </w:tc>
+        <w:tc>
+          <w:p>
+            <w:pStyle w:val="Compact"/>
+          </w:p>
+        </w:tc>
+      </w:tr>
+      <w:tr>
+        <w:tc>
+          <w:p>
+            <w:pPr>
+              <w:pStyle w:val="Compact"/>
+              <w:jc w:val="left"/>
+            </w:pPr>
+            <w:r>
+              <w:t xml:space="preserve">lbsl</w:t>
+            </w:r>
+          </w:p>
+        </w:tc>
+        <w:tc>
+          <w:p>
+            <w:pPr>
+              <w:pStyle w:val="Compact"/>
+              <w:jc w:val="left"/>
+            </w:pPr>
+            <w:r>
+              <w:t xml:space="preserve">femaleTRUE:sedentaryTRUE</w:t>
+            </w:r>
+          </w:p>
+        </w:tc>
+        <w:tc>
+          <w:p>
+            <w:pStyle w:val="Compact"/>
+          </w:p>
+        </w:tc>
+        <w:tc>
+          <w:p>
+            <w:pPr>
+              <w:pStyle w:val="Compact"/>
+              <w:jc w:val="left"/>
+            </w:pPr>
+            <w:r>
+              <w:t xml:space="preserve">.98(.18,5.75)</w:t>
+            </w:r>
+          </w:p>
+        </w:tc>
+        <w:tc>
+          <w:p>
+            <w:pStyle w:val="Compact"/>
+          </w:p>
+        </w:tc>
+      </w:tr>
+      <w:tr>
+        <w:tc>
+          <w:p>
+            <w:pPr>
+              <w:pStyle w:val="Compact"/>
+              <w:jc w:val="left"/>
+            </w:pPr>
+            <w:r>
+              <w:t xml:space="preserve">satsa</w:t>
+            </w:r>
+          </w:p>
+        </w:tc>
+        <w:tc>
+          <w:p>
+            <w:pPr>
+              <w:pStyle w:val="Compact"/>
+              <w:jc w:val="left"/>
+            </w:pPr>
+            <w:r>
+              <w:t xml:space="preserve">femaleTRUE:sedentaryTRUE</w:t>
+            </w:r>
+          </w:p>
+        </w:tc>
+        <w:tc>
+          <w:p>
+            <w:pStyle w:val="Compact"/>
+          </w:p>
+        </w:tc>
+        <w:tc>
+          <w:p>
+            <w:pPr>
+              <w:pStyle w:val="Compact"/>
+              <w:jc w:val="left"/>
+            </w:pPr>
+            <w:r>
+              <w:t xml:space="preserve">1.1(.6,2.05)</w:t>
+            </w:r>
+          </w:p>
+        </w:tc>
+        <w:tc>
+          <w:p>
+            <w:pStyle w:val="Compact"/>
+          </w:p>
+        </w:tc>
+      </w:tr>
+      <w:tr>
+        <w:tc>
+          <w:p>
+            <w:pPr>
+              <w:pStyle w:val="Compact"/>
+              <w:jc w:val="left"/>
+            </w:pPr>
+            <w:r>
+              <w:t xml:space="preserve">share</w:t>
+            </w:r>
+          </w:p>
+        </w:tc>
+        <w:tc>
+          <w:p>
+            <w:pPr>
+              <w:pStyle w:val="Compact"/>
+              <w:jc w:val="left"/>
+            </w:pPr>
+            <w:r>
+              <w:t xml:space="preserve">femaleTRUE:sedentaryTRUE</w:t>
+            </w:r>
+          </w:p>
+        </w:tc>
+        <w:tc>
+          <w:p>
+            <w:pStyle w:val="Compact"/>
+          </w:p>
+        </w:tc>
+        <w:tc>
+          <w:p>
+            <w:pPr>
+              <w:pStyle w:val="Compact"/>
+              <w:jc w:val="left"/>
+            </w:pPr>
+            <w:r>
+              <w:t xml:space="preserve">1.16(.66,2.04)</w:t>
+            </w:r>
+          </w:p>
+        </w:tc>
+        <w:tc>
+          <w:p>
+            <w:pStyle w:val="Compact"/>
+          </w:p>
+        </w:tc>
+      </w:tr>
+      <w:tr>
+        <w:tc>
+          <w:p>
+            <w:pPr>
+              <w:pStyle w:val="Compact"/>
+              <w:jc w:val="left"/>
+            </w:pPr>
+            <w:r>
+              <w:t xml:space="preserve">tilda</w:t>
+            </w:r>
+          </w:p>
+        </w:tc>
+        <w:tc>
+          <w:p>
+            <w:pPr>
+              <w:pStyle w:val="Compact"/>
+              <w:jc w:val="left"/>
+            </w:pPr>
+            <w:r>
+              <w:t xml:space="preserve">femaleTRUE:sedentaryTRUE</w:t>
+            </w:r>
+          </w:p>
+        </w:tc>
+        <w:tc>
+          <w:p>
+            <w:pStyle w:val="Compact"/>
+          </w:p>
+        </w:tc>
+        <w:tc>
+          <w:p>
+            <w:pPr>
+              <w:pStyle w:val="Compact"/>
+              <w:jc w:val="left"/>
+            </w:pPr>
+            <w:r>
+              <w:t xml:space="preserve">.94(.65,1.36)</w:t>
+            </w:r>
+          </w:p>
+        </w:tc>
+        <w:tc>
+          <w:p>
+            <w:pStyle w:val="Compact"/>
+          </w:p>
+        </w:tc>
+      </w:tr>
+      <w:tr>
+        <w:tc>
+          <w:p>
+            <w:pPr>
+              <w:pStyle w:val="Compact"/>
+              <w:jc w:val="left"/>
+            </w:pPr>
+            <w:r>
+              <w:t xml:space="preserve">pooled</w:t>
+            </w:r>
+          </w:p>
+        </w:tc>
+        <w:tc>
+          <w:p>
+            <w:pPr>
+              <w:pStyle w:val="Compact"/>
+              <w:jc w:val="left"/>
+            </w:pPr>
+            <w:r>
+              <w:t xml:space="preserve">femaleTRUE:sedentaryTRUE</w:t>
+            </w:r>
+          </w:p>
+        </w:tc>
+        <w:tc>
+          <w:p>
+            <w:pStyle w:val="Compact"/>
+          </w:p>
+        </w:tc>
+        <w:tc>
+          <w:p>
+            <w:pPr>
+              <w:pStyle w:val="Compact"/>
+              <w:jc w:val="left"/>
+            </w:pPr>
+            <w:r>
+              <w:t xml:space="preserve">.84(.67,1.05)</w:t>
+            </w:r>
+          </w:p>
+        </w:tc>
+        <w:tc>
+          <w:p>
+            <w:pStyle w:val="Compact"/>
+          </w:p>
+        </w:tc>
+      </w:tr>
+      <w:tr>
+        <w:tc>
+          <w:p>
+            <w:pPr>
+              <w:pStyle w:val="Compact"/>
+              <w:jc w:val="left"/>
+            </w:pPr>
+            <w:r>
+              <w:t xml:space="preserve">alsa</w:t>
+            </w:r>
+          </w:p>
+        </w:tc>
+        <w:tc>
+          <w:p>
+            <w:pPr>
+              <w:pStyle w:val="Compact"/>
+              <w:jc w:val="left"/>
+            </w:pPr>
+            <w:r>
+              <w:t xml:space="preserve">femaleTRUE:current_work_2TRUE</w:t>
+            </w:r>
+          </w:p>
+        </w:tc>
+        <w:tc>
+          <w:p>
+            <w:pStyle w:val="Compact"/>
+          </w:p>
+        </w:tc>
+        <w:tc>
+          <w:p>
+            <w:pPr>
+              <w:pStyle w:val="Compact"/>
+              <w:jc w:val="left"/>
+            </w:pPr>
+            <w:r>
+              <w:t xml:space="preserve">.14(0,4)</w:t>
+            </w:r>
+          </w:p>
+        </w:tc>
+        <w:tc>
+          <w:p>
+            <w:pStyle w:val="Compact"/>
+          </w:p>
+        </w:tc>
+      </w:tr>
+      <w:tr>
+        <w:tc>
+          <w:p>
+            <w:pPr>
+              <w:pStyle w:val="Compact"/>
+              <w:jc w:val="left"/>
+            </w:pPr>
+            <w:r>
+              <w:t xml:space="preserve">lbsl</w:t>
+            </w:r>
+          </w:p>
+        </w:tc>
+        <w:tc>
+          <w:p>
+            <w:pPr>
+              <w:pStyle w:val="Compact"/>
+              <w:jc w:val="left"/>
+            </w:pPr>
+            <w:r>
+              <w:t xml:space="preserve">femaleTRUE:current_work_2TRUE</w:t>
+            </w:r>
+          </w:p>
+        </w:tc>
+        <w:tc>
+          <w:p>
+            <w:pStyle w:val="Compact"/>
+          </w:p>
+        </w:tc>
+        <w:tc>
+          <w:p>
+            <w:pPr>
+              <w:pStyle w:val="Compact"/>
+              <w:jc w:val="left"/>
+            </w:pPr>
+            <w:r>
+              <w:t xml:space="preserve">.81(.17,3.82)</w:t>
+            </w:r>
+          </w:p>
+        </w:tc>
+        <w:tc>
+          <w:p>
+            <w:pStyle w:val="Compact"/>
+          </w:p>
+        </w:tc>
+      </w:tr>
+      <w:tr>
+        <w:tc>
+          <w:p>
+            <w:pPr>
+              <w:pStyle w:val="Compact"/>
+              <w:jc w:val="left"/>
+            </w:pPr>
+            <w:r>
+              <w:t xml:space="preserve">satsa</w:t>
+            </w:r>
+          </w:p>
+        </w:tc>
+        <w:tc>
+          <w:p>
+            <w:pPr>
+              <w:pStyle w:val="Compact"/>
+              <w:jc w:val="left"/>
+            </w:pPr>
+            <w:r>
+              <w:t xml:space="preserve">femaleTRUE:current_work_2TRUE</w:t>
+            </w:r>
+          </w:p>
+        </w:tc>
+        <w:tc>
+          <w:p>
+            <w:pStyle w:val="Compact"/>
+          </w:p>
+        </w:tc>
+        <w:tc>
+          <w:p>
+            <w:pPr>
+              <w:pStyle w:val="Compact"/>
+              <w:jc w:val="left"/>
+            </w:pPr>
+            <w:r>
+              <w:t xml:space="preserve">2.04(.91,4.59).</w:t>
+            </w:r>
+          </w:p>
+        </w:tc>
+        <w:tc>
+          <w:p>
+            <w:pPr>
+              <w:pStyle w:val="Compact"/>
+              <w:jc w:val="left"/>
+            </w:pPr>
+            <w:r>
+              <w:t xml:space="preserve">1.36(1.1,1.67)**</w:t>
+            </w:r>
+          </w:p>
+        </w:tc>
+      </w:tr>
+      <w:tr>
+        <w:tc>
+          <w:p>
+            <w:pPr>
+              <w:pStyle w:val="Compact"/>
+              <w:jc w:val="left"/>
+            </w:pPr>
+            <w:r>
+              <w:t xml:space="preserve">share</w:t>
+            </w:r>
+          </w:p>
+        </w:tc>
+        <w:tc>
+          <w:p>
+            <w:pPr>
+              <w:pStyle w:val="Compact"/>
+              <w:jc w:val="left"/>
+            </w:pPr>
+            <w:r>
+              <w:t xml:space="preserve">femaleTRUE:current_work_2TRUE</w:t>
+            </w:r>
+          </w:p>
+        </w:tc>
+        <w:tc>
+          <w:p>
+            <w:pStyle w:val="Compact"/>
+          </w:p>
+        </w:tc>
+        <w:tc>
+          <w:p>
+            <w:pPr>
+              <w:pStyle w:val="Compact"/>
+              <w:jc w:val="left"/>
+            </w:pPr>
+            <w:r>
+              <w:t xml:space="preserve">1.46(.81,2.62)</w:t>
+            </w:r>
+          </w:p>
+        </w:tc>
+        <w:tc>
+          <w:p>
+            <w:pStyle w:val="Compact"/>
+          </w:p>
+        </w:tc>
+      </w:tr>
+      <w:tr>
+        <w:tc>
+          <w:p>
+            <w:pPr>
+              <w:pStyle w:val="Compact"/>
+              <w:jc w:val="left"/>
+            </w:pPr>
+            <w:r>
+              <w:t xml:space="preserve">tilda</w:t>
+            </w:r>
+          </w:p>
+        </w:tc>
+        <w:tc>
+          <w:p>
+            <w:pPr>
+              <w:pStyle w:val="Compact"/>
+              <w:jc w:val="left"/>
+            </w:pPr>
+            <w:r>
+              <w:t xml:space="preserve">femaleTRUE:current_work_2TRUE</w:t>
+            </w:r>
+          </w:p>
+        </w:tc>
+        <w:tc>
+          <w:p>
+            <w:pStyle w:val="Compact"/>
+          </w:p>
+        </w:tc>
+        <w:tc>
+          <w:p>
+            <w:pPr>
+              <w:pStyle w:val="Compact"/>
+              <w:jc w:val="left"/>
+            </w:pPr>
+            <w:r>
+              <w:t xml:space="preserve">1.01(.71,1.44)</w:t>
+            </w:r>
+          </w:p>
+        </w:tc>
+        <w:tc>
+          <w:p>
+            <w:pStyle w:val="Compact"/>
+          </w:p>
+        </w:tc>
+      </w:tr>
+      <w:tr>
+        <w:tc>
+          <w:p>
+            <w:pPr>
+              <w:pStyle w:val="Compact"/>
+              <w:jc w:val="left"/>
+            </w:pPr>
+            <w:r>
+              <w:t xml:space="preserve">pooled</w:t>
+            </w:r>
+          </w:p>
+        </w:tc>
+        <w:tc>
+          <w:p>
+            <w:pPr>
+              <w:pStyle w:val="Compact"/>
+              <w:jc w:val="left"/>
+            </w:pPr>
+            <w:r>
+              <w:t xml:space="preserve">femaleTRUE:current_work_2TRUE</w:t>
+            </w:r>
+          </w:p>
+        </w:tc>
+        <w:tc>
+          <w:p>
+            <w:pStyle w:val="Compact"/>
+          </w:p>
+        </w:tc>
+        <w:tc>
+          <w:p>
+            <w:pPr>
+              <w:pStyle w:val="Compact"/>
+              <w:jc w:val="left"/>
+            </w:pPr>
+            <w:r>
+              <w:t xml:space="preserve">1.19(.91,1.54)</w:t>
+            </w:r>
+          </w:p>
+        </w:tc>
+        <w:tc>
+          <w:p>
+            <w:pStyle w:val="Compact"/>
+          </w:p>
+        </w:tc>
+      </w:tr>
+      <w:tr>
+        <w:tc>
+          <w:p>
+            <w:pPr>
+              <w:pStyle w:val="Compact"/>
+              <w:jc w:val="left"/>
+            </w:pPr>
+            <w:r>
+              <w:t xml:space="preserve">alsa</w:t>
+            </w:r>
+          </w:p>
+        </w:tc>
+        <w:tc>
+          <w:p>
+            <w:pPr>
+              <w:pStyle w:val="Compact"/>
+              <w:jc w:val="left"/>
+            </w:pPr>
+            <w:r>
+              <w:t xml:space="preserve">femaleTRUE:current_drinkTRUE</w:t>
+            </w:r>
+          </w:p>
+        </w:tc>
+        <w:tc>
+          <w:p>
+            <w:pStyle w:val="Compact"/>
+          </w:p>
+        </w:tc>
+        <w:tc>
+          <w:p>
+            <w:pPr>
+              <w:pStyle w:val="Compact"/>
+              <w:jc w:val="left"/>
+            </w:pPr>
+            <w:r>
+              <w:t xml:space="preserve">1.39(.66,2.92)</w:t>
+            </w:r>
+          </w:p>
+        </w:tc>
+        <w:tc>
+          <w:p>
+            <w:pStyle w:val="Compact"/>
+          </w:p>
+        </w:tc>
+      </w:tr>
+      <w:tr>
+        <w:tc>
+          <w:p>
+            <w:pPr>
+              <w:pStyle w:val="Compact"/>
+              <w:jc w:val="left"/>
+            </w:pPr>
+            <w:r>
+              <w:t xml:space="preserve">lbsl</w:t>
+            </w:r>
+          </w:p>
+        </w:tc>
+        <w:tc>
+          <w:p>
+            <w:pPr>
+              <w:pStyle w:val="Compact"/>
+              <w:jc w:val="left"/>
+            </w:pPr>
+            <w:r>
+              <w:t xml:space="preserve">femaleTRUE:current_drinkTRUE</w:t>
+            </w:r>
+          </w:p>
+        </w:tc>
+        <w:tc>
+          <w:p>
+            <w:pStyle w:val="Compact"/>
+          </w:p>
+        </w:tc>
+        <w:tc>
+          <w:p>
+            <w:pPr>
+              <w:pStyle w:val="Compact"/>
+              <w:jc w:val="left"/>
+            </w:pPr>
+            <w:r>
+              <w:t xml:space="preserve">2.01(.44,9.83)</w:t>
+            </w:r>
+          </w:p>
+        </w:tc>
+        <w:tc>
+          <w:p>
+            <w:pStyle w:val="Compact"/>
+          </w:p>
+        </w:tc>
+      </w:tr>
+      <w:tr>
+        <w:tc>
+          <w:p>
+            <w:pPr>
+              <w:pStyle w:val="Compact"/>
+              <w:jc w:val="left"/>
+            </w:pPr>
+            <w:r>
+              <w:t xml:space="preserve">satsa</w:t>
+            </w:r>
+          </w:p>
+        </w:tc>
+        <w:tc>
+          <w:p>
+            <w:pPr>
+              <w:pStyle w:val="Compact"/>
+              <w:jc w:val="left"/>
+            </w:pPr>
+            <w:r>
+              <w:t xml:space="preserve">femaleTRUE:current_drinkTRUE</w:t>
+            </w:r>
+          </w:p>
+        </w:tc>
+        <w:tc>
+          <w:p>
+            <w:pStyle w:val="Compact"/>
+          </w:p>
+        </w:tc>
+        <w:tc>
+          <w:p>
+            <w:pPr>
+              <w:pStyle w:val="Compact"/>
+              <w:jc w:val="left"/>
+            </w:pPr>
+            <w:r>
+              <w:t xml:space="preserve">.99(.46,2.11)</w:t>
+            </w:r>
+          </w:p>
+        </w:tc>
+        <w:tc>
+          <w:p>
+            <w:pStyle w:val="Compact"/>
+          </w:p>
+        </w:tc>
+      </w:tr>
+      <w:tr>
+        <w:tc>
+          <w:p>
+            <w:pPr>
+              <w:pStyle w:val="Compact"/>
+              <w:jc w:val="left"/>
+            </w:pPr>
+            <w:r>
+              <w:t xml:space="preserve">share</w:t>
+            </w:r>
+          </w:p>
+        </w:tc>
+        <w:tc>
+          <w:p>
+            <w:pPr>
+              <w:pStyle w:val="Compact"/>
+              <w:jc w:val="left"/>
+            </w:pPr>
+            <w:r>
+              <w:t xml:space="preserve">femaleTRUE:current_drinkTRUE</w:t>
+            </w:r>
+          </w:p>
+        </w:tc>
+        <w:tc>
+          <w:p>
+            <w:pStyle w:val="Compact"/>
+          </w:p>
+        </w:tc>
+        <w:tc>
+          <w:p>
+            <w:pPr>
+              <w:pStyle w:val="Compact"/>
+              <w:jc w:val="left"/>
+            </w:pPr>
+            <w:r>
+              <w:t xml:space="preserve">1.43(.87,2.36)</w:t>
+            </w:r>
+          </w:p>
+        </w:tc>
+        <w:tc>
+          <w:p>
+            <w:pPr>
+              <w:pStyle w:val="Compact"/>
+              <w:jc w:val="left"/>
+            </w:pPr>
+            <w:r>
+              <w:t xml:space="preserve">1.4(1.2,1.64)***</w:t>
+            </w:r>
+          </w:p>
+        </w:tc>
+      </w:tr>
+      <w:tr>
+        <w:tc>
+          <w:p>
+            <w:pPr>
+              <w:pStyle w:val="Compact"/>
+              <w:jc w:val="left"/>
+            </w:pPr>
+            <w:r>
+              <w:t xml:space="preserve">tilda</w:t>
+            </w:r>
+          </w:p>
+        </w:tc>
+        <w:tc>
+          <w:p>
+            <w:pPr>
+              <w:pStyle w:val="Compact"/>
+              <w:jc w:val="left"/>
+            </w:pPr>
+            <w:r>
+              <w:t xml:space="preserve">femaleTRUE:current_drinkTRUE</w:t>
+            </w:r>
+          </w:p>
+        </w:tc>
+        <w:tc>
+          <w:p>
+            <w:pStyle w:val="Compact"/>
+          </w:p>
+        </w:tc>
+        <w:tc>
+          <w:p>
+            <w:pPr>
+              <w:pStyle w:val="Compact"/>
+              <w:jc w:val="left"/>
+            </w:pPr>
+            <w:r>
+              <w:t xml:space="preserve">.79(.55,1.12)</w:t>
+            </w:r>
+          </w:p>
+        </w:tc>
+        <w:tc>
+          <w:p>
+            <w:pStyle w:val="Compact"/>
+          </w:p>
+        </w:tc>
+      </w:tr>
+      <w:tr>
+        <w:tc>
+          <w:p>
+            <w:pPr>
+              <w:pStyle w:val="Compact"/>
+              <w:jc w:val="left"/>
+            </w:pPr>
+            <w:r>
+              <w:t xml:space="preserve">pooled</w:t>
+            </w:r>
+          </w:p>
+        </w:tc>
+        <w:tc>
+          <w:p>
+            <w:pPr>
+              <w:pStyle w:val="Compact"/>
+              <w:jc w:val="left"/>
+            </w:pPr>
+            <w:r>
+              <w:t xml:space="preserve">femaleTRUE:current_drinkTRUE</w:t>
+            </w:r>
+          </w:p>
+        </w:tc>
+        <w:tc>
+          <w:p>
+            <w:pStyle w:val="Compact"/>
+          </w:p>
+        </w:tc>
+        <w:tc>
+          <w:p>
+            <w:pPr>
+              <w:pStyle w:val="Compact"/>
+              <w:jc w:val="left"/>
+            </w:pPr>
+            <w:r>
+              <w:t xml:space="preserve">.95(.76,1.18)</w:t>
+            </w:r>
+          </w:p>
+        </w:tc>
+        <w:tc>
+          <w:p>
+            <w:pStyle w:val="Compact"/>
+          </w:p>
+        </w:tc>
+      </w:tr>
+    </w:tbl>
+    <w:p>
+      <w:pPr>
+        <w:pStyle w:val="Heading2"/>
+      </w:pPr>
+      <w:bookmarkStart w:id="28" w:name="poor_healthtrue"/>
+      <w:bookmarkEnd w:id="28"/>
       <w:r>
         <w:t xml:space="preserve">poor_healthTRUE</w:t>
       </w:r>
@@ -13987,7 +17007,7 @@
         <w:pStyle w:val="FirstParagraph"/>
       </w:pPr>
       <w:r>
-        <w:t xml:space="preserve">Main Effects across contexts</w:t>
+        <w:t xml:space="preserve">Main Effects of poor_healthTRUE across contexts</w:t>
       </w:r>
     </w:p>
     <w:tbl>
@@ -14517,7 +17537,7 @@
         <w:pStyle w:val="BodyText"/>
       </w:pPr>
       <w:r>
-        <w:t xml:space="preserve">Interactions across contexts</w:t>
+        <w:t xml:space="preserve">Interactions involving poor_healthTRUE across contexts</w:t>
       </w:r>
     </w:p>
     <w:tbl>
@@ -16974,8 +19994,8 @@
       <w:pPr>
         <w:pStyle w:val="Heading2"/>
       </w:pPr>
-      <w:bookmarkStart w:id="28" w:name="sedentarytrue"/>
-      <w:bookmarkEnd w:id="28"/>
+      <w:bookmarkStart w:id="29" w:name="sedentarytrue"/>
+      <w:bookmarkEnd w:id="29"/>
       <w:r>
         <w:t xml:space="preserve">sedentaryTRUE</w:t>
       </w:r>
@@ -16985,7 +20005,7 @@
         <w:pStyle w:val="FirstParagraph"/>
       </w:pPr>
       <w:r>
-        <w:t xml:space="preserve">Main Effects across contexts</w:t>
+        <w:t xml:space="preserve">Main Effects of sedentaryTRUE across contexts</w:t>
       </w:r>
     </w:p>
     <w:tbl>
@@ -17509,7 +20529,7 @@
         <w:pStyle w:val="BodyText"/>
       </w:pPr>
       <w:r>
-        <w:t xml:space="preserve">Interactions across contexts</w:t>
+        <w:t xml:space="preserve">Interactions involving sedentaryTRUE across contexts</w:t>
       </w:r>
     </w:p>
     <w:tbl>
@@ -19966,8 +22986,8 @@
       <w:pPr>
         <w:pStyle w:val="Heading2"/>
       </w:pPr>
-      <w:bookmarkStart w:id="29" w:name="current_work_2true"/>
-      <w:bookmarkEnd w:id="29"/>
+      <w:bookmarkStart w:id="30" w:name="current_work_2true"/>
+      <w:bookmarkEnd w:id="30"/>
       <w:r>
         <w:t xml:space="preserve">current_work_2TRUE</w:t>
       </w:r>
@@ -19977,7 +22997,7 @@
         <w:pStyle w:val="FirstParagraph"/>
       </w:pPr>
       <w:r>
-        <w:t xml:space="preserve">Main Effects across contexts</w:t>
+        <w:t xml:space="preserve">Main Effects of current_work_2TRUE across contexts</w:t>
       </w:r>
     </w:p>
     <w:tbl>
@@ -20507,7 +23527,7 @@
         <w:pStyle w:val="BodyText"/>
       </w:pPr>
       <w:r>
-        <w:t xml:space="preserve">Interactions across contexts</w:t>
+        <w:t xml:space="preserve">Interactions involving current_work_2TRUE across contexts</w:t>
       </w:r>
     </w:p>
     <w:tbl>
@@ -22964,8 +25984,8 @@
       <w:pPr>
         <w:pStyle w:val="Heading2"/>
       </w:pPr>
-      <w:bookmarkStart w:id="30" w:name="current_drinktrue"/>
-      <w:bookmarkEnd w:id="30"/>
+      <w:bookmarkStart w:id="31" w:name="current_drinktrue"/>
+      <w:bookmarkEnd w:id="31"/>
       <w:r>
         <w:t xml:space="preserve">current_drinkTRUE</w:t>
       </w:r>
@@ -22975,7 +25995,7 @@
         <w:pStyle w:val="FirstParagraph"/>
       </w:pPr>
       <w:r>
-        <w:t xml:space="preserve">Main Effects across contexts</w:t>
+        <w:t xml:space="preserve">Main Effects of current_drinkTRUE across contexts</w:t>
       </w:r>
     </w:p>
     <w:tbl>
@@ -23499,7 +26519,7 @@
         <w:pStyle w:val="BodyText"/>
       </w:pPr>
       <w:r>
-        <w:t xml:space="preserve">Interactions across contexts</w:t>
+        <w:t xml:space="preserve">Interactions involving current_drinkTRUE across contexts</w:t>
       </w:r>
     </w:p>
     <w:tbl>
@@ -25956,8 +28976,8 @@
       <w:pPr>
         <w:pStyle w:val="Heading1"/>
       </w:pPr>
-      <w:bookmarkStart w:id="31" w:name="session"/>
-      <w:bookmarkEnd w:id="31"/>
+      <w:bookmarkStart w:id="32" w:name="session"/>
+      <w:bookmarkEnd w:id="32"/>
       <w:r>
         <w:t xml:space="preserve">session</w:t>
       </w:r>
@@ -26278,7 +29298,7 @@
     </w:lvl>
   </w:abstractNum>
   <w:abstractNum w:abstractNumId="990">
-    <w:nsid w:val="dc08f2d1"/>
+    <w:nsid w:val="599c530b"/>
     <w:multiLevelType w:val="multilevel"/>
     <w:lvl w:ilvl="0">
       <w:numFmt w:val="bullet"/>

</xml_diff>